<commit_message>
Added updated poster: pdf, pptx, doc
</commit_message>
<xml_diff>
--- a/Give And Take- no. 40.docx
+++ b/Give And Take- no. 40.docx
@@ -4,6 +4,7 @@
   <w:body>
     <w:p>
       <w:pPr>
+        <w:jc w:val="center"/>
         <w:rPr>
           <w:lang w:val="en-US"/>
         </w:rPr>
@@ -12,558 +13,265 @@
         <w:rPr>
           <w:lang w:val="en-US"/>
         </w:rPr>
-        <w:t>INTRODUCTION:</w:t>
-      </w:r>
-    </w:p>
-    <w:p>
-      <w:pPr>
-        <w:spacing w:after="0" w:line="240" w:lineRule="atLeast"/>
-        <w:rPr>
-          <w:rFonts w:ascii="Roboto" w:eastAsia="Times New Roman" w:hAnsi="Roboto" w:cs="Times New Roman"/>
-          <w:color w:val="FFFFFF"/>
-          <w:spacing w:val="5"/>
-          <w:kern w:val="0"/>
-          <w:sz w:val="18"/>
-          <w:szCs w:val="18"/>
-          <w:lang/>
-          <w14:ligatures w14:val="none"/>
-        </w:rPr>
-      </w:pPr>
-      <w:r>
+        <w:t>Give and Take</w:t>
+      </w:r>
+    </w:p>
+    <w:p>
+      <w:pPr>
+        <w:jc w:val="center"/>
         <w:rPr>
           <w:lang w:val="en-US"/>
         </w:rPr>
-        <w:t xml:space="preserve">Many times people need things that are location based, for example seeking a partner in the university's library to solve a math task, to study to sociology test or to seek volunteers for helping elderly near the campus. </w:t>
-      </w:r>
+      </w:pPr>
       <w:r>
         <w:rPr>
           <w:lang w:val="en-US"/>
         </w:rPr>
-        <w:t>T</w:t>
-      </w:r>
-      <w:r>
+        <w:t>ID: 40</w:t>
+      </w:r>
+    </w:p>
+    <w:p>
+      <w:r>
+        <w:t>INTRODUCTION</w:t>
+      </w:r>
+      <w:r>
+        <w:br/>
+      </w:r>
+      <w:r>
+        <w:t xml:space="preserve">Give and Take is an app designed to fulfill location-based needs and connect individuals seeking specific assistance or resources. Whether it's finding a study partner in the university library to tackle a challenging math problem, preparing for a sociology test, or locating volunteers to support the elderly near your campus. </w:t>
+      </w:r>
+      <w:r>
+        <w:br/>
+      </w:r>
+    </w:p>
+    <w:p>
+      <w:r>
+        <w:t>PROJECT GOAL</w:t>
+      </w:r>
+    </w:p>
+    <w:p>
+      <w:pPr>
         <w:rPr>
           <w:lang w:val="en-US"/>
         </w:rPr>
-        <w:t xml:space="preserve">here’s a need to conveniently filter </w:t>
-      </w:r>
-      <w:r>
+      </w:pPr>
+      <w:r>
+        <w:t>o create a robust platform that facilitates seamless connections and resource sharing within local communities. By leveraging location</w:t>
+      </w:r>
+      <w:r>
+        <w:t>based filtering, our aim is to provide users with a convenient and efficient means to find and offer assistance, exchange resources and engage in reciprocal acts of kindness.</w:t>
+      </w:r>
+    </w:p>
+    <w:p>
+      <w:pPr>
         <w:rPr>
           <w:lang w:val="en-US"/>
         </w:rPr>
-        <w:t>opportunities</w:t>
-      </w:r>
-      <w:r>
-        <w:rPr>
-          <w:rFonts w:ascii="Roboto" w:eastAsia="Times New Roman" w:hAnsi="Roboto" w:cs="Times New Roman"/>
-          <w:color w:val="FFFFFF"/>
-          <w:spacing w:val="5"/>
-          <w:kern w:val="0"/>
-          <w:sz w:val="18"/>
-          <w:szCs w:val="18"/>
-          <w:lang w:val="en-US"/>
-          <w14:ligatures w14:val="none"/>
-        </w:rPr>
-        <w:t xml:space="preserve"> </w:t>
-      </w:r>
+      </w:pPr>
       <w:r>
         <w:rPr>
           <w:lang w:val="en-US"/>
         </w:rPr>
-        <w:t>by location.</w:t>
-      </w:r>
-    </w:p>
-    <w:p>
-      <w:pPr>
+        <w:t>S</w:t>
+      </w:r>
+      <w:r>
+        <w:t>YSTEM CONSIDERATIONS</w:t>
+      </w:r>
+    </w:p>
+    <w:p>
+      <w:r>
+        <w:t xml:space="preserve"> ●Real-time browsing and storage of requests. </w:t>
+      </w:r>
+      <w:r>
+        <w:br/>
+      </w:r>
+      <w:r>
+        <w:t>●Visualization of location information.</w:t>
+      </w:r>
+    </w:p>
+    <w:p>
+      <w:r>
+        <w:t xml:space="preserve"> ●Ensuring the system maintains an exclusive and secure environment. </w:t>
+      </w:r>
+    </w:p>
+    <w:p>
+      <w:r>
+        <w:t>●Facilitating communication between users.</w:t>
+      </w:r>
+    </w:p>
+    <w:p>
+      <w:r>
+        <w:t xml:space="preserve"> ●Provision of administrative user roles to manage the app.</w:t>
+      </w:r>
+    </w:p>
+    <w:p>
+      <w:r>
+        <w:t>METHODOLOGY</w:t>
+      </w:r>
+    </w:p>
+    <w:p>
+      <w:r>
+        <w:t>Integrating Google Maps as a map service and utilizing Firebase Real Time database for efficient data storage, to develop a dedicated system specifically designed for Ariel University students and staff. Through this system, users will have the ability to mark and share events on a collaborative map</w:t>
+      </w:r>
+    </w:p>
+    <w:p>
+      <w:r>
+        <w:t>IMPLEMENTATION</w:t>
+      </w:r>
+    </w:p>
+    <w:p>
+      <w:r>
+        <w:t xml:space="preserve">●Java Android components for the app's functionality. </w:t>
+      </w:r>
+    </w:p>
+    <w:p>
+      <w:r>
+        <w:t xml:space="preserve">● HTML and CSS for the client-side user interface. </w:t>
+      </w:r>
+    </w:p>
+    <w:p>
+      <w:r>
+        <w:t xml:space="preserve">●Cloud-based database for data management. </w:t>
+      </w:r>
+    </w:p>
+    <w:p>
+      <w:r>
+        <w:t>●Python server API for handling server-side operations.</w:t>
+      </w:r>
+    </w:p>
+    <w:p>
+      <w:r>
+        <w:t xml:space="preserve"> ●Seamless integration of the map service.</w:t>
+      </w:r>
+    </w:p>
+    <w:p>
+      <w:r>
+        <w:t xml:space="preserve"> ●Activation of the GPS sensor to ensure accurate location tracking.</w:t>
+      </w:r>
+    </w:p>
+    <w:p>
+      <w:r>
+        <w:t>SYSTEM DESIGN</w:t>
+      </w:r>
+    </w:p>
+    <w:p>
+      <w:r>
+        <w:t>The system is developed using the MVC (Model</w:t>
+      </w:r>
+      <w:r>
         <w:rPr>
           <w:lang w:val="en-US"/>
         </w:rPr>
-      </w:pPr>
-      <w:r>
+        <w:t>-</w:t>
+      </w:r>
+      <w:r>
+        <w:t>View-Controller) pattern for Android development and follows a 3-Tier Architecture approach.</w:t>
+      </w:r>
+    </w:p>
+    <w:p>
+      <w:r>
+        <w:t>FUNCTIONALITIES</w:t>
+      </w:r>
+    </w:p>
+    <w:p>
+      <w:pPr>
         <w:rPr>
           <w:lang w:val="en-US"/>
         </w:rPr>
-        <w:t>PROJECT GOAL:</w:t>
-      </w:r>
-    </w:p>
-    <w:p>
+      </w:pPr>
+      <w:r>
+        <w:t>The platform offers the following key functionalities:</w:t>
+      </w:r>
+    </w:p>
+    <w:p>
+      <w:r>
+        <w:t xml:space="preserve"> ●Users can create and delete their own requests. </w:t>
+      </w:r>
+    </w:p>
+    <w:p>
+      <w:r>
+        <w:lastRenderedPageBreak/>
+        <w:t>●User registration and login with securely stored details.</w:t>
+      </w:r>
+    </w:p>
+    <w:p>
+      <w:r>
+        <w:t xml:space="preserve"> ●A reliable, real-time, and interactive map shared among users. </w:t>
+      </w:r>
+    </w:p>
+    <w:p>
+      <w:r>
+        <w:t xml:space="preserve">●Seamless communication between application users. </w:t>
+      </w:r>
+    </w:p>
+    <w:p>
+      <w:r>
+        <w:t>●Requests are displayed on the map with dedicated icons.</w:t>
+      </w:r>
+    </w:p>
+    <w:p>
+      <w:r>
+        <w:t xml:space="preserve"> ●"Locate me" option to pinpoint the user's current location on the map.</w:t>
+      </w:r>
+    </w:p>
+    <w:p>
+      <w:r>
+        <w:t xml:space="preserve"> ●Notifications of new requests or events based on user preferences and within a selected radius of live or pre</w:t>
+      </w:r>
       <w:r>
         <w:rPr>
           <w:lang w:val="en-US"/>
         </w:rPr>
-        <w:t>To supply a sharing social platform for Ariel University students/staff to connect better, to “give and take” help and post events, easily based on location.</w:t>
-      </w:r>
-    </w:p>
-    <w:p>
-      <w:r>
+        <w:t>-</w:t>
+      </w:r>
+      <w:r>
+        <w:t xml:space="preserve">determined locations. </w:t>
+      </w:r>
+    </w:p>
+    <w:p>
+      <w:r>
+        <w:t>ADMIN PRIVILLIAGES:</w:t>
+      </w:r>
+    </w:p>
+    <w:p>
+      <w:r>
+        <w:t xml:space="preserve"> ●Ability to block users and delete requests. </w:t>
+      </w:r>
+    </w:p>
+    <w:p>
+      <w:r>
+        <w:t xml:space="preserve">● Option to add events with special icons. </w:t>
+      </w:r>
+    </w:p>
+    <w:p>
+      <w:r>
+        <w:t>●Access to users' lists and users' requests lists.</w:t>
+      </w:r>
+    </w:p>
+    <w:p>
+      <w:r>
+        <w:t xml:space="preserve"> SECURITY &amp; SAFETY: </w:t>
+      </w:r>
+    </w:p>
+    <w:p>
+      <w:r>
+        <w:t>●Two-factor authentication for enhanced user protection.</w:t>
+      </w:r>
+    </w:p>
+    <w:p>
+      <w:r>
+        <w:t xml:space="preserve"> ● User registration requires verification of the university email.</w:t>
+      </w:r>
+    </w:p>
+    <w:p>
+      <w:pPr>
         <w:rPr>
           <w:lang w:val="en-US"/>
         </w:rPr>
-        <w:t>CONSIDERATIONS</w:t>
-      </w:r>
-      <w:r>
-        <w:rPr>
-          <w:lang w:val="en-US"/>
-        </w:rPr>
-        <w:br/>
-        <w:t>THE SYSTEM NEEDS…</w:t>
-      </w:r>
-    </w:p>
-    <w:p>
-      <w:pPr>
-        <w:numPr>
-          <w:ilvl w:val="0"/>
-          <w:numId w:val="4"/>
-        </w:numPr>
-      </w:pPr>
-      <w:r>
-        <w:rPr>
-          <w:lang w:val="en-US"/>
-        </w:rPr>
-        <w:t>requests to be browsed and stored real time</w:t>
-      </w:r>
-    </w:p>
-    <w:p>
-      <w:pPr>
-        <w:numPr>
-          <w:ilvl w:val="0"/>
-          <w:numId w:val="4"/>
-        </w:numPr>
-      </w:pPr>
-      <w:r>
-        <w:rPr>
-          <w:lang w:val="en-US"/>
-        </w:rPr>
-        <w:t>location visualized</w:t>
-      </w:r>
-    </w:p>
-    <w:p>
-      <w:pPr>
-        <w:numPr>
-          <w:ilvl w:val="0"/>
-          <w:numId w:val="4"/>
-        </w:numPr>
-      </w:pPr>
-      <w:r>
-        <w:rPr>
-          <w:lang w:val="en-US"/>
-        </w:rPr>
-        <w:t>to be kept an exclusive, safe place</w:t>
-      </w:r>
-    </w:p>
-    <w:p>
-      <w:pPr>
-        <w:numPr>
-          <w:ilvl w:val="0"/>
-          <w:numId w:val="4"/>
-        </w:numPr>
-      </w:pPr>
-      <w:r>
-        <w:rPr>
-          <w:lang w:val="en-US"/>
-        </w:rPr>
-        <w:t>Users allowed to communicate</w:t>
-      </w:r>
-    </w:p>
-    <w:p>
-      <w:pPr>
-        <w:numPr>
-          <w:ilvl w:val="0"/>
-          <w:numId w:val="4"/>
-        </w:numPr>
-      </w:pPr>
-      <w:r>
-        <w:rPr>
-          <w:lang w:val="en-US"/>
-        </w:rPr>
-        <w:t>Admin users managing the app</w:t>
-      </w:r>
-    </w:p>
-    <w:p>
-      <w:pPr>
-        <w:rPr>
-          <w:lang w:val="en-US"/>
-        </w:rPr>
-      </w:pPr>
-      <w:r>
-        <w:rPr>
-          <w:lang w:val="en-US"/>
-        </w:rPr>
-        <w:t>METHODOLOGY</w:t>
-      </w:r>
-    </w:p>
-    <w:p>
-      <w:r>
-        <w:rPr>
-          <w:lang w:val="en-US"/>
-        </w:rPr>
-        <w:t>Combining the power of a map service using Google Maps, with data storing using Firebase Real Time database, to create a system dedicated for Ariel University students and staff, where they can place events on a shared map</w:t>
-      </w:r>
-    </w:p>
-    <w:p>
-      <w:r>
-        <w:rPr>
-          <w:lang w:val="en-US"/>
-        </w:rPr>
-        <w:t>METHODS</w:t>
-      </w:r>
-    </w:p>
-    <w:p>
-      <w:pPr>
-        <w:numPr>
-          <w:ilvl w:val="0"/>
-          <w:numId w:val="5"/>
-        </w:numPr>
-      </w:pPr>
-      <w:r>
-        <w:rPr>
-          <w:lang w:val="en-US"/>
-        </w:rPr>
-        <w:t>Java Android components</w:t>
-      </w:r>
-    </w:p>
-    <w:p>
-      <w:pPr>
-        <w:numPr>
-          <w:ilvl w:val="0"/>
-          <w:numId w:val="5"/>
-        </w:numPr>
-      </w:pPr>
-      <w:r>
-        <w:rPr>
-          <w:lang w:val="en-US"/>
-        </w:rPr>
-        <w:t>HTML, CSS for Client UI</w:t>
-      </w:r>
-    </w:p>
-    <w:p>
-      <w:pPr>
-        <w:numPr>
-          <w:ilvl w:val="0"/>
-          <w:numId w:val="5"/>
-        </w:numPr>
-      </w:pPr>
-      <w:r>
-        <w:rPr>
-          <w:lang w:val="en-US"/>
-        </w:rPr>
-        <w:t>Cloud Database</w:t>
-      </w:r>
-    </w:p>
-    <w:p>
-      <w:pPr>
-        <w:numPr>
-          <w:ilvl w:val="0"/>
-          <w:numId w:val="5"/>
-        </w:numPr>
-      </w:pPr>
-      <w:r>
-        <w:rPr>
-          <w:lang w:val="en-US"/>
-        </w:rPr>
-        <w:t>Python server API</w:t>
-      </w:r>
-    </w:p>
-    <w:p>
-      <w:pPr>
-        <w:numPr>
-          <w:ilvl w:val="0"/>
-          <w:numId w:val="5"/>
-        </w:numPr>
-      </w:pPr>
-      <w:r>
-        <w:rPr>
-          <w:lang w:val="en-US"/>
-        </w:rPr>
-        <w:t>Map service integration</w:t>
-      </w:r>
-    </w:p>
-    <w:p>
-      <w:pPr>
-        <w:numPr>
-          <w:ilvl w:val="0"/>
-          <w:numId w:val="5"/>
-        </w:numPr>
-      </w:pPr>
-      <w:r>
-        <w:rPr>
-          <w:lang w:val="en-US"/>
-        </w:rPr>
-        <w:t>GPS sensor activation</w:t>
-      </w:r>
-    </w:p>
-    <w:p>
-      <w:pPr>
-        <w:rPr>
-          <w:lang w:val="en-US"/>
-        </w:rPr>
-      </w:pPr>
-      <w:r>
-        <w:rPr>
-          <w:lang w:val="en-US"/>
-        </w:rPr>
-        <w:t>MODULATION</w:t>
-      </w:r>
-    </w:p>
-    <w:p>
-      <w:r>
-        <w:rPr>
-          <w:lang w:val="en-US"/>
-        </w:rPr>
-        <w:t>Using MVC Pattern for Android developing and 3-Tier Architecture:</w:t>
-      </w:r>
-    </w:p>
-    <w:p>
-      <w:pPr>
-        <w:rPr>
-          <w:lang w:val="en-US"/>
-        </w:rPr>
-      </w:pPr>
-      <w:r>
-        <w:rPr>
-          <w:lang w:val="en-US"/>
-        </w:rPr>
-        <w:t>FUNCTIONALITIES</w:t>
-      </w:r>
-    </w:p>
-    <w:p>
-      <w:r>
-        <w:rPr>
-          <w:lang w:val="en-US"/>
-        </w:rPr>
-        <w:t>THIS  PLATORM PROVIDES…</w:t>
-      </w:r>
-    </w:p>
-    <w:p>
-      <w:pPr>
-        <w:numPr>
-          <w:ilvl w:val="0"/>
-          <w:numId w:val="6"/>
-        </w:numPr>
-      </w:pPr>
-      <w:r>
-        <w:rPr>
-          <w:lang w:val="en-US"/>
-        </w:rPr>
-        <w:t>users to create requests and manage their own</w:t>
-      </w:r>
-    </w:p>
-    <w:p>
-      <w:pPr>
-        <w:numPr>
-          <w:ilvl w:val="0"/>
-          <w:numId w:val="6"/>
-        </w:numPr>
-      </w:pPr>
-      <w:r>
-        <w:rPr>
-          <w:lang w:val="en-US"/>
-        </w:rPr>
-        <w:t>user registration and login with stored details</w:t>
-      </w:r>
-    </w:p>
-    <w:p>
-      <w:pPr>
-        <w:numPr>
-          <w:ilvl w:val="0"/>
-          <w:numId w:val="6"/>
-        </w:numPr>
-      </w:pPr>
-      <w:r>
-        <w:rPr>
-          <w:lang w:val="en-US"/>
-        </w:rPr>
-        <w:t>a reliable, live and interactive map shared by users</w:t>
-      </w:r>
-    </w:p>
-    <w:p>
-      <w:pPr>
-        <w:numPr>
-          <w:ilvl w:val="0"/>
-          <w:numId w:val="6"/>
-        </w:numPr>
-      </w:pPr>
-      <w:r>
-        <w:rPr>
-          <w:lang w:val="en-US"/>
-        </w:rPr>
-        <w:t>communication between the users</w:t>
-      </w:r>
-    </w:p>
-    <w:p>
-      <w:pPr>
-        <w:numPr>
-          <w:ilvl w:val="0"/>
-          <w:numId w:val="6"/>
-        </w:numPr>
-      </w:pPr>
-      <w:r>
-        <w:rPr>
-          <w:lang w:val="en-US"/>
-        </w:rPr>
-        <w:t>requests display by dedicated icons on map</w:t>
-      </w:r>
-    </w:p>
-    <w:p>
-      <w:pPr>
-        <w:numPr>
-          <w:ilvl w:val="0"/>
-          <w:numId w:val="6"/>
-        </w:numPr>
-      </w:pPr>
-      <w:r>
-        <w:rPr>
-          <w:lang w:val="en-US"/>
-        </w:rPr>
-        <w:lastRenderedPageBreak/>
-        <w:t>“Locate me” option on map</w:t>
-      </w:r>
-    </w:p>
-    <w:p>
-      <w:pPr>
-        <w:numPr>
-          <w:ilvl w:val="0"/>
-          <w:numId w:val="6"/>
-        </w:numPr>
-      </w:pPr>
-      <w:r>
-        <w:rPr>
-          <w:lang w:val="en-US"/>
-        </w:rPr>
-        <w:t>notification of a new request or event according to the user's preferences, on a chosen radius of live or pre-determined location</w:t>
-      </w:r>
-      <w:r>
-        <w:rPr>
-          <w:lang w:val="en-US"/>
-        </w:rPr>
-        <w:br/>
-      </w:r>
-      <w:r>
-        <w:rPr>
-          <w:lang w:val="en-US"/>
-        </w:rPr>
-        <w:br/>
-        <w:t>ADMIN PRIVILLIAGES:</w:t>
-      </w:r>
-    </w:p>
-    <w:p>
-      <w:pPr>
-        <w:numPr>
-          <w:ilvl w:val="0"/>
-          <w:numId w:val="6"/>
-        </w:numPr>
-      </w:pPr>
-      <w:r>
-        <w:rPr>
-          <w:lang w:val="en-US"/>
-        </w:rPr>
-        <w:t xml:space="preserve"> block users and delete requests</w:t>
-      </w:r>
-    </w:p>
-    <w:p>
-      <w:pPr>
-        <w:numPr>
-          <w:ilvl w:val="0"/>
-          <w:numId w:val="6"/>
-        </w:numPr>
-      </w:pPr>
-      <w:r>
-        <w:rPr>
-          <w:lang w:val="en-US"/>
-        </w:rPr>
-        <w:t xml:space="preserve"> add an event with a special icon</w:t>
-      </w:r>
-    </w:p>
-    <w:p>
-      <w:pPr>
-        <w:numPr>
-          <w:ilvl w:val="0"/>
-          <w:numId w:val="6"/>
-        </w:numPr>
-      </w:pPr>
-      <w:r>
-        <w:rPr>
-          <w:lang w:val="en-US"/>
-        </w:rPr>
-        <w:t xml:space="preserve"> watch users list &amp; users requests list</w:t>
-      </w:r>
-      <w:r>
-        <w:rPr>
-          <w:lang w:val="en-US"/>
-        </w:rPr>
-        <w:br/>
-      </w:r>
-      <w:r>
-        <w:rPr>
-          <w:lang w:val="en-US"/>
-        </w:rPr>
-        <w:br/>
-        <w:t>SECURITY &amp; SAFETY:</w:t>
-      </w:r>
-    </w:p>
-    <w:p>
-      <w:pPr>
-        <w:numPr>
-          <w:ilvl w:val="0"/>
-          <w:numId w:val="6"/>
-        </w:numPr>
-      </w:pPr>
-      <w:r>
-        <w:rPr>
-          <w:lang w:val="en-US"/>
-        </w:rPr>
-        <w:t>two-factor authentication</w:t>
-      </w:r>
-    </w:p>
-    <w:p>
-      <w:pPr>
-        <w:numPr>
-          <w:ilvl w:val="0"/>
-          <w:numId w:val="6"/>
-        </w:numPr>
-      </w:pPr>
-      <w:r>
-        <w:rPr>
-          <w:lang w:val="en-US"/>
-        </w:rPr>
-        <w:t>Requires university email verification to register users</w:t>
-      </w:r>
-    </w:p>
-    <w:p>
-      <w:pPr>
-        <w:numPr>
-          <w:ilvl w:val="0"/>
-          <w:numId w:val="6"/>
-        </w:numPr>
-      </w:pPr>
-      <w:r>
-        <w:rPr>
-          <w:lang w:val="en-US"/>
-        </w:rPr>
-        <w:t>Requires phone number verification by SMS code</w:t>
-      </w:r>
-    </w:p>
-    <w:p>
-      <w:pPr>
-        <w:numPr>
-          <w:ilvl w:val="0"/>
-          <w:numId w:val="6"/>
-        </w:numPr>
-      </w:pPr>
-      <w:r>
-        <w:rPr>
-          <w:lang w:val="en-US"/>
-        </w:rPr>
-        <w:t>Enables users to report requests</w:t>
-      </w:r>
-    </w:p>
-    <w:p>
-      <w:pPr>
-        <w:ind w:left="360"/>
-        <w:rPr>
-          <w:lang w:val="en-US"/>
-        </w:rPr>
-      </w:pPr>
+      </w:pPr>
+      <w:r>
+        <w:t xml:space="preserve"> ●Phone number verification is conducted through SMS codes to ensure user authenticity.</w:t>
+      </w:r>
     </w:p>
     <w:sectPr>
       <w:pgSz w:w="11906" w:h="16838"/>
@@ -578,146 +286,6 @@
 <file path=word/numbering.xml><?xml version="1.0" encoding="utf-8"?>
 <w:numbering xmlns:wpc="http://schemas.microsoft.com/office/word/2010/wordprocessingCanvas" xmlns:cx="http://schemas.microsoft.com/office/drawing/2014/chartex" xmlns:cx1="http://schemas.microsoft.com/office/drawing/2015/9/8/chartex" xmlns:cx2="http://schemas.microsoft.com/office/drawing/2015/10/21/chartex" xmlns:cx3="http://schemas.microsoft.com/office/drawing/2016/5/9/chartex" xmlns:cx4="http://schemas.microsoft.com/office/drawing/2016/5/10/chartex" xmlns:cx5="http://schemas.microsoft.com/office/drawing/2016/5/11/chartex" xmlns:cx6="http://schemas.microsoft.com/office/drawing/2016/5/12/chartex" xmlns:cx7="http://schemas.microsoft.com/office/drawing/2016/5/13/chartex" xmlns:cx8="http://schemas.microsoft.com/office/drawing/2016/5/14/chartex" xmlns:mc="http://schemas.openxmlformats.org/markup-compatibility/2006" xmlns:aink="http://schemas.microsoft.com/office/drawing/2016/ink" xmlns:am3d="http://schemas.microsoft.com/office/drawing/2017/model3d" xmlns:o="urn:schemas-microsoft-com:office:office" xmlns:oel="http://schemas.microsoft.com/office/2019/extlst" xmlns:r="http://schemas.openxmlformats.org/officeDocument/2006/relationships" xmlns:m="http://schemas.openxmlformats.org/officeDocument/2006/math" xmlns:v="urn:schemas-microsoft-com:vml" xmlns:wp14="http://schemas.microsoft.com/office/word/2010/wordprocessingDrawing" xmlns:wp="http://schemas.openxmlformats.org/drawingml/2006/wordprocessingDrawing" xmlns:w10="urn:schemas-microsoft-com:office:word" xmlns:w="http://schemas.openxmlformats.org/wordprocessingml/2006/main" xmlns:w14="http://schemas.microsoft.com/office/word/2010/wordml" xmlns:w15="http://schemas.microsoft.com/office/word/2012/wordml" xmlns:w16cex="http://schemas.microsoft.com/office/word/2018/wordml/cex" xmlns:w16cid="http://schemas.microsoft.com/office/word/2016/wordml/cid" xmlns:w16="http://schemas.microsoft.com/office/word/2018/wordml" xmlns:w16du="http://schemas.microsoft.com/office/word/2023/wordml/word16du" xmlns:w16sdtdh="http://schemas.microsoft.com/office/word/2020/wordml/sdtdatahash" xmlns:w16se="http://schemas.microsoft.com/office/word/2015/wordml/symex" xmlns:wpg="http://schemas.microsoft.com/office/word/2010/wordprocessingGroup" xmlns:wpi="http://schemas.microsoft.com/office/word/2010/wordprocessingInk" xmlns:wne="http://schemas.microsoft.com/office/word/2006/wordml" xmlns:wps="http://schemas.microsoft.com/office/word/2010/wordprocessingShape" mc:Ignorable="w14 w15 w16se w16cid w16 w16cex w16sdtdh wp14">
   <w:abstractNum w:abstractNumId="0" w15:restartNumberingAfterBreak="0">
-    <w:nsid w:val="0E242DCD"/>
-    <w:multiLevelType w:val="hybridMultilevel"/>
-    <w:tmpl w:val="C0724574"/>
-    <w:lvl w:ilvl="0" w:tplc="C6E285C0">
-      <w:start w:val="1"/>
-      <w:numFmt w:val="bullet"/>
-      <w:lvlText w:val="●"/>
-      <w:lvlJc w:val="left"/>
-      <w:pPr>
-        <w:tabs>
-          <w:tab w:val="num" w:pos="720"/>
-        </w:tabs>
-        <w:ind w:left="720" w:hanging="360"/>
-      </w:pPr>
-      <w:rPr>
-        <w:rFonts w:ascii="Anaheim" w:hAnsi="Anaheim" w:hint="default"/>
-      </w:rPr>
-    </w:lvl>
-    <w:lvl w:ilvl="1" w:tplc="7B108588" w:tentative="1">
-      <w:start w:val="1"/>
-      <w:numFmt w:val="bullet"/>
-      <w:lvlText w:val="●"/>
-      <w:lvlJc w:val="left"/>
-      <w:pPr>
-        <w:tabs>
-          <w:tab w:val="num" w:pos="1440"/>
-        </w:tabs>
-        <w:ind w:left="1440" w:hanging="360"/>
-      </w:pPr>
-      <w:rPr>
-        <w:rFonts w:ascii="Anaheim" w:hAnsi="Anaheim" w:hint="default"/>
-      </w:rPr>
-    </w:lvl>
-    <w:lvl w:ilvl="2" w:tplc="4142EE94" w:tentative="1">
-      <w:start w:val="1"/>
-      <w:numFmt w:val="bullet"/>
-      <w:lvlText w:val="●"/>
-      <w:lvlJc w:val="left"/>
-      <w:pPr>
-        <w:tabs>
-          <w:tab w:val="num" w:pos="2160"/>
-        </w:tabs>
-        <w:ind w:left="2160" w:hanging="360"/>
-      </w:pPr>
-      <w:rPr>
-        <w:rFonts w:ascii="Anaheim" w:hAnsi="Anaheim" w:hint="default"/>
-      </w:rPr>
-    </w:lvl>
-    <w:lvl w:ilvl="3" w:tplc="2168F1C0" w:tentative="1">
-      <w:start w:val="1"/>
-      <w:numFmt w:val="bullet"/>
-      <w:lvlText w:val="●"/>
-      <w:lvlJc w:val="left"/>
-      <w:pPr>
-        <w:tabs>
-          <w:tab w:val="num" w:pos="2880"/>
-        </w:tabs>
-        <w:ind w:left="2880" w:hanging="360"/>
-      </w:pPr>
-      <w:rPr>
-        <w:rFonts w:ascii="Anaheim" w:hAnsi="Anaheim" w:hint="default"/>
-      </w:rPr>
-    </w:lvl>
-    <w:lvl w:ilvl="4" w:tplc="F2B6B6C2" w:tentative="1">
-      <w:start w:val="1"/>
-      <w:numFmt w:val="bullet"/>
-      <w:lvlText w:val="●"/>
-      <w:lvlJc w:val="left"/>
-      <w:pPr>
-        <w:tabs>
-          <w:tab w:val="num" w:pos="3600"/>
-        </w:tabs>
-        <w:ind w:left="3600" w:hanging="360"/>
-      </w:pPr>
-      <w:rPr>
-        <w:rFonts w:ascii="Anaheim" w:hAnsi="Anaheim" w:hint="default"/>
-      </w:rPr>
-    </w:lvl>
-    <w:lvl w:ilvl="5" w:tplc="E83A9B68" w:tentative="1">
-      <w:start w:val="1"/>
-      <w:numFmt w:val="bullet"/>
-      <w:lvlText w:val="●"/>
-      <w:lvlJc w:val="left"/>
-      <w:pPr>
-        <w:tabs>
-          <w:tab w:val="num" w:pos="4320"/>
-        </w:tabs>
-        <w:ind w:left="4320" w:hanging="360"/>
-      </w:pPr>
-      <w:rPr>
-        <w:rFonts w:ascii="Anaheim" w:hAnsi="Anaheim" w:hint="default"/>
-      </w:rPr>
-    </w:lvl>
-    <w:lvl w:ilvl="6" w:tplc="572A3E5C" w:tentative="1">
-      <w:start w:val="1"/>
-      <w:numFmt w:val="bullet"/>
-      <w:lvlText w:val="●"/>
-      <w:lvlJc w:val="left"/>
-      <w:pPr>
-        <w:tabs>
-          <w:tab w:val="num" w:pos="5040"/>
-        </w:tabs>
-        <w:ind w:left="5040" w:hanging="360"/>
-      </w:pPr>
-      <w:rPr>
-        <w:rFonts w:ascii="Anaheim" w:hAnsi="Anaheim" w:hint="default"/>
-      </w:rPr>
-    </w:lvl>
-    <w:lvl w:ilvl="7" w:tplc="D776422C" w:tentative="1">
-      <w:start w:val="1"/>
-      <w:numFmt w:val="bullet"/>
-      <w:lvlText w:val="●"/>
-      <w:lvlJc w:val="left"/>
-      <w:pPr>
-        <w:tabs>
-          <w:tab w:val="num" w:pos="5760"/>
-        </w:tabs>
-        <w:ind w:left="5760" w:hanging="360"/>
-      </w:pPr>
-      <w:rPr>
-        <w:rFonts w:ascii="Anaheim" w:hAnsi="Anaheim" w:hint="default"/>
-      </w:rPr>
-    </w:lvl>
-    <w:lvl w:ilvl="8" w:tplc="F8C4380A" w:tentative="1">
-      <w:start w:val="1"/>
-      <w:numFmt w:val="bullet"/>
-      <w:lvlText w:val="●"/>
-      <w:lvlJc w:val="left"/>
-      <w:pPr>
-        <w:tabs>
-          <w:tab w:val="num" w:pos="6480"/>
-        </w:tabs>
-        <w:ind w:left="6480" w:hanging="360"/>
-      </w:pPr>
-      <w:rPr>
-        <w:rFonts w:ascii="Anaheim" w:hAnsi="Anaheim" w:hint="default"/>
-      </w:rPr>
-    </w:lvl>
-  </w:abstractNum>
-  <w:abstractNum w:abstractNumId="1" w15:restartNumberingAfterBreak="0">
     <w:nsid w:val="1FFF3F65"/>
     <w:multiLevelType w:val="hybridMultilevel"/>
     <w:tmpl w:val="9D2C1020"/>
@@ -854,6 +422,119 @@
       </w:pPr>
       <w:rPr>
         <w:rFonts w:ascii="Anaheim" w:hAnsi="Anaheim" w:hint="default"/>
+      </w:rPr>
+    </w:lvl>
+  </w:abstractNum>
+  <w:abstractNum w:abstractNumId="1" w15:restartNumberingAfterBreak="0">
+    <w:nsid w:val="209E7B8D"/>
+    <w:multiLevelType w:val="hybridMultilevel"/>
+    <w:tmpl w:val="5E6EF9BC"/>
+    <w:lvl w:ilvl="0" w:tplc="4320B1F4">
+      <w:start w:val="8"/>
+      <w:numFmt w:val="bullet"/>
+      <w:lvlText w:val=""/>
+      <w:lvlJc w:val="left"/>
+      <w:pPr>
+        <w:ind w:left="720" w:hanging="360"/>
+      </w:pPr>
+      <w:rPr>
+        <w:rFonts w:ascii="Symbol" w:eastAsiaTheme="minorHAnsi" w:hAnsi="Symbol" w:cstheme="minorBidi" w:hint="default"/>
+      </w:rPr>
+    </w:lvl>
+    <w:lvl w:ilvl="1" w:tplc="04090003" w:tentative="1">
+      <w:start w:val="1"/>
+      <w:numFmt w:val="bullet"/>
+      <w:lvlText w:val="o"/>
+      <w:lvlJc w:val="left"/>
+      <w:pPr>
+        <w:ind w:left="1440" w:hanging="360"/>
+      </w:pPr>
+      <w:rPr>
+        <w:rFonts w:ascii="Courier New" w:hAnsi="Courier New" w:cs="Courier New" w:hint="default"/>
+      </w:rPr>
+    </w:lvl>
+    <w:lvl w:ilvl="2" w:tplc="04090005" w:tentative="1">
+      <w:start w:val="1"/>
+      <w:numFmt w:val="bullet"/>
+      <w:lvlText w:val=""/>
+      <w:lvlJc w:val="left"/>
+      <w:pPr>
+        <w:ind w:left="2160" w:hanging="360"/>
+      </w:pPr>
+      <w:rPr>
+        <w:rFonts w:ascii="Wingdings" w:hAnsi="Wingdings" w:hint="default"/>
+      </w:rPr>
+    </w:lvl>
+    <w:lvl w:ilvl="3" w:tplc="04090001" w:tentative="1">
+      <w:start w:val="1"/>
+      <w:numFmt w:val="bullet"/>
+      <w:lvlText w:val=""/>
+      <w:lvlJc w:val="left"/>
+      <w:pPr>
+        <w:ind w:left="2880" w:hanging="360"/>
+      </w:pPr>
+      <w:rPr>
+        <w:rFonts w:ascii="Symbol" w:hAnsi="Symbol" w:hint="default"/>
+      </w:rPr>
+    </w:lvl>
+    <w:lvl w:ilvl="4" w:tplc="04090003" w:tentative="1">
+      <w:start w:val="1"/>
+      <w:numFmt w:val="bullet"/>
+      <w:lvlText w:val="o"/>
+      <w:lvlJc w:val="left"/>
+      <w:pPr>
+        <w:ind w:left="3600" w:hanging="360"/>
+      </w:pPr>
+      <w:rPr>
+        <w:rFonts w:ascii="Courier New" w:hAnsi="Courier New" w:cs="Courier New" w:hint="default"/>
+      </w:rPr>
+    </w:lvl>
+    <w:lvl w:ilvl="5" w:tplc="04090005" w:tentative="1">
+      <w:start w:val="1"/>
+      <w:numFmt w:val="bullet"/>
+      <w:lvlText w:val=""/>
+      <w:lvlJc w:val="left"/>
+      <w:pPr>
+        <w:ind w:left="4320" w:hanging="360"/>
+      </w:pPr>
+      <w:rPr>
+        <w:rFonts w:ascii="Wingdings" w:hAnsi="Wingdings" w:hint="default"/>
+      </w:rPr>
+    </w:lvl>
+    <w:lvl w:ilvl="6" w:tplc="04090001" w:tentative="1">
+      <w:start w:val="1"/>
+      <w:numFmt w:val="bullet"/>
+      <w:lvlText w:val=""/>
+      <w:lvlJc w:val="left"/>
+      <w:pPr>
+        <w:ind w:left="5040" w:hanging="360"/>
+      </w:pPr>
+      <w:rPr>
+        <w:rFonts w:ascii="Symbol" w:hAnsi="Symbol" w:hint="default"/>
+      </w:rPr>
+    </w:lvl>
+    <w:lvl w:ilvl="7" w:tplc="04090003" w:tentative="1">
+      <w:start w:val="1"/>
+      <w:numFmt w:val="bullet"/>
+      <w:lvlText w:val="o"/>
+      <w:lvlJc w:val="left"/>
+      <w:pPr>
+        <w:ind w:left="5760" w:hanging="360"/>
+      </w:pPr>
+      <w:rPr>
+        <w:rFonts w:ascii="Courier New" w:hAnsi="Courier New" w:cs="Courier New" w:hint="default"/>
+      </w:rPr>
+    </w:lvl>
+    <w:lvl w:ilvl="8" w:tplc="04090005" w:tentative="1">
+      <w:start w:val="1"/>
+      <w:numFmt w:val="bullet"/>
+      <w:lvlText w:val=""/>
+      <w:lvlJc w:val="left"/>
+      <w:pPr>
+        <w:ind w:left="6480" w:hanging="360"/>
+      </w:pPr>
+      <w:rPr>
+        <w:rFonts w:ascii="Wingdings" w:hAnsi="Wingdings" w:hint="default"/>
       </w:rPr>
     </w:lvl>
   </w:abstractNum>
@@ -1418,6 +1099,119 @@
     </w:lvl>
   </w:abstractNum>
   <w:abstractNum w:abstractNumId="6" w15:restartNumberingAfterBreak="0">
+    <w:nsid w:val="44A533FF"/>
+    <w:multiLevelType w:val="hybridMultilevel"/>
+    <w:tmpl w:val="D3B68B64"/>
+    <w:lvl w:ilvl="0" w:tplc="4320B1F4">
+      <w:start w:val="8"/>
+      <w:numFmt w:val="bullet"/>
+      <w:lvlText w:val=""/>
+      <w:lvlJc w:val="left"/>
+      <w:pPr>
+        <w:ind w:left="720" w:hanging="360"/>
+      </w:pPr>
+      <w:rPr>
+        <w:rFonts w:ascii="Symbol" w:eastAsiaTheme="minorHAnsi" w:hAnsi="Symbol" w:cstheme="minorBidi" w:hint="default"/>
+      </w:rPr>
+    </w:lvl>
+    <w:lvl w:ilvl="1" w:tplc="04090003" w:tentative="1">
+      <w:start w:val="1"/>
+      <w:numFmt w:val="bullet"/>
+      <w:lvlText w:val="o"/>
+      <w:lvlJc w:val="left"/>
+      <w:pPr>
+        <w:ind w:left="1440" w:hanging="360"/>
+      </w:pPr>
+      <w:rPr>
+        <w:rFonts w:ascii="Courier New" w:hAnsi="Courier New" w:cs="Courier New" w:hint="default"/>
+      </w:rPr>
+    </w:lvl>
+    <w:lvl w:ilvl="2" w:tplc="04090005" w:tentative="1">
+      <w:start w:val="1"/>
+      <w:numFmt w:val="bullet"/>
+      <w:lvlText w:val=""/>
+      <w:lvlJc w:val="left"/>
+      <w:pPr>
+        <w:ind w:left="2160" w:hanging="360"/>
+      </w:pPr>
+      <w:rPr>
+        <w:rFonts w:ascii="Wingdings" w:hAnsi="Wingdings" w:hint="default"/>
+      </w:rPr>
+    </w:lvl>
+    <w:lvl w:ilvl="3" w:tplc="04090001" w:tentative="1">
+      <w:start w:val="1"/>
+      <w:numFmt w:val="bullet"/>
+      <w:lvlText w:val=""/>
+      <w:lvlJc w:val="left"/>
+      <w:pPr>
+        <w:ind w:left="2880" w:hanging="360"/>
+      </w:pPr>
+      <w:rPr>
+        <w:rFonts w:ascii="Symbol" w:hAnsi="Symbol" w:hint="default"/>
+      </w:rPr>
+    </w:lvl>
+    <w:lvl w:ilvl="4" w:tplc="04090003" w:tentative="1">
+      <w:start w:val="1"/>
+      <w:numFmt w:val="bullet"/>
+      <w:lvlText w:val="o"/>
+      <w:lvlJc w:val="left"/>
+      <w:pPr>
+        <w:ind w:left="3600" w:hanging="360"/>
+      </w:pPr>
+      <w:rPr>
+        <w:rFonts w:ascii="Courier New" w:hAnsi="Courier New" w:cs="Courier New" w:hint="default"/>
+      </w:rPr>
+    </w:lvl>
+    <w:lvl w:ilvl="5" w:tplc="04090005" w:tentative="1">
+      <w:start w:val="1"/>
+      <w:numFmt w:val="bullet"/>
+      <w:lvlText w:val=""/>
+      <w:lvlJc w:val="left"/>
+      <w:pPr>
+        <w:ind w:left="4320" w:hanging="360"/>
+      </w:pPr>
+      <w:rPr>
+        <w:rFonts w:ascii="Wingdings" w:hAnsi="Wingdings" w:hint="default"/>
+      </w:rPr>
+    </w:lvl>
+    <w:lvl w:ilvl="6" w:tplc="04090001" w:tentative="1">
+      <w:start w:val="1"/>
+      <w:numFmt w:val="bullet"/>
+      <w:lvlText w:val=""/>
+      <w:lvlJc w:val="left"/>
+      <w:pPr>
+        <w:ind w:left="5040" w:hanging="360"/>
+      </w:pPr>
+      <w:rPr>
+        <w:rFonts w:ascii="Symbol" w:hAnsi="Symbol" w:hint="default"/>
+      </w:rPr>
+    </w:lvl>
+    <w:lvl w:ilvl="7" w:tplc="04090003" w:tentative="1">
+      <w:start w:val="1"/>
+      <w:numFmt w:val="bullet"/>
+      <w:lvlText w:val="o"/>
+      <w:lvlJc w:val="left"/>
+      <w:pPr>
+        <w:ind w:left="5760" w:hanging="360"/>
+      </w:pPr>
+      <w:rPr>
+        <w:rFonts w:ascii="Courier New" w:hAnsi="Courier New" w:cs="Courier New" w:hint="default"/>
+      </w:rPr>
+    </w:lvl>
+    <w:lvl w:ilvl="8" w:tplc="04090005" w:tentative="1">
+      <w:start w:val="1"/>
+      <w:numFmt w:val="bullet"/>
+      <w:lvlText w:val=""/>
+      <w:lvlJc w:val="left"/>
+      <w:pPr>
+        <w:ind w:left="6480" w:hanging="360"/>
+      </w:pPr>
+      <w:rPr>
+        <w:rFonts w:ascii="Wingdings" w:hAnsi="Wingdings" w:hint="default"/>
+      </w:rPr>
+    </w:lvl>
+  </w:abstractNum>
+  <w:abstractNum w:abstractNumId="7" w15:restartNumberingAfterBreak="0">
     <w:nsid w:val="61B8237D"/>
     <w:multiLevelType w:val="hybridMultilevel"/>
     <w:tmpl w:val="6A9C6D2A"/>
@@ -1557,8 +1351,234 @@
       </w:rPr>
     </w:lvl>
   </w:abstractNum>
+  <w:abstractNum w:abstractNumId="8" w15:restartNumberingAfterBreak="0">
+    <w:nsid w:val="64944169"/>
+    <w:multiLevelType w:val="hybridMultilevel"/>
+    <w:tmpl w:val="349249C6"/>
+    <w:lvl w:ilvl="0" w:tplc="4320B1F4">
+      <w:start w:val="8"/>
+      <w:numFmt w:val="bullet"/>
+      <w:lvlText w:val=""/>
+      <w:lvlJc w:val="left"/>
+      <w:pPr>
+        <w:ind w:left="720" w:hanging="360"/>
+      </w:pPr>
+      <w:rPr>
+        <w:rFonts w:ascii="Symbol" w:eastAsiaTheme="minorHAnsi" w:hAnsi="Symbol" w:cstheme="minorBidi" w:hint="default"/>
+      </w:rPr>
+    </w:lvl>
+    <w:lvl w:ilvl="1" w:tplc="04090003" w:tentative="1">
+      <w:start w:val="1"/>
+      <w:numFmt w:val="bullet"/>
+      <w:lvlText w:val="o"/>
+      <w:lvlJc w:val="left"/>
+      <w:pPr>
+        <w:ind w:left="1440" w:hanging="360"/>
+      </w:pPr>
+      <w:rPr>
+        <w:rFonts w:ascii="Courier New" w:hAnsi="Courier New" w:cs="Courier New" w:hint="default"/>
+      </w:rPr>
+    </w:lvl>
+    <w:lvl w:ilvl="2" w:tplc="04090005" w:tentative="1">
+      <w:start w:val="1"/>
+      <w:numFmt w:val="bullet"/>
+      <w:lvlText w:val=""/>
+      <w:lvlJc w:val="left"/>
+      <w:pPr>
+        <w:ind w:left="2160" w:hanging="360"/>
+      </w:pPr>
+      <w:rPr>
+        <w:rFonts w:ascii="Wingdings" w:hAnsi="Wingdings" w:hint="default"/>
+      </w:rPr>
+    </w:lvl>
+    <w:lvl w:ilvl="3" w:tplc="04090001" w:tentative="1">
+      <w:start w:val="1"/>
+      <w:numFmt w:val="bullet"/>
+      <w:lvlText w:val=""/>
+      <w:lvlJc w:val="left"/>
+      <w:pPr>
+        <w:ind w:left="2880" w:hanging="360"/>
+      </w:pPr>
+      <w:rPr>
+        <w:rFonts w:ascii="Symbol" w:hAnsi="Symbol" w:hint="default"/>
+      </w:rPr>
+    </w:lvl>
+    <w:lvl w:ilvl="4" w:tplc="04090003" w:tentative="1">
+      <w:start w:val="1"/>
+      <w:numFmt w:val="bullet"/>
+      <w:lvlText w:val="o"/>
+      <w:lvlJc w:val="left"/>
+      <w:pPr>
+        <w:ind w:left="3600" w:hanging="360"/>
+      </w:pPr>
+      <w:rPr>
+        <w:rFonts w:ascii="Courier New" w:hAnsi="Courier New" w:cs="Courier New" w:hint="default"/>
+      </w:rPr>
+    </w:lvl>
+    <w:lvl w:ilvl="5" w:tplc="04090005" w:tentative="1">
+      <w:start w:val="1"/>
+      <w:numFmt w:val="bullet"/>
+      <w:lvlText w:val=""/>
+      <w:lvlJc w:val="left"/>
+      <w:pPr>
+        <w:ind w:left="4320" w:hanging="360"/>
+      </w:pPr>
+      <w:rPr>
+        <w:rFonts w:ascii="Wingdings" w:hAnsi="Wingdings" w:hint="default"/>
+      </w:rPr>
+    </w:lvl>
+    <w:lvl w:ilvl="6" w:tplc="04090001" w:tentative="1">
+      <w:start w:val="1"/>
+      <w:numFmt w:val="bullet"/>
+      <w:lvlText w:val=""/>
+      <w:lvlJc w:val="left"/>
+      <w:pPr>
+        <w:ind w:left="5040" w:hanging="360"/>
+      </w:pPr>
+      <w:rPr>
+        <w:rFonts w:ascii="Symbol" w:hAnsi="Symbol" w:hint="default"/>
+      </w:rPr>
+    </w:lvl>
+    <w:lvl w:ilvl="7" w:tplc="04090003" w:tentative="1">
+      <w:start w:val="1"/>
+      <w:numFmt w:val="bullet"/>
+      <w:lvlText w:val="o"/>
+      <w:lvlJc w:val="left"/>
+      <w:pPr>
+        <w:ind w:left="5760" w:hanging="360"/>
+      </w:pPr>
+      <w:rPr>
+        <w:rFonts w:ascii="Courier New" w:hAnsi="Courier New" w:cs="Courier New" w:hint="default"/>
+      </w:rPr>
+    </w:lvl>
+    <w:lvl w:ilvl="8" w:tplc="04090005" w:tentative="1">
+      <w:start w:val="1"/>
+      <w:numFmt w:val="bullet"/>
+      <w:lvlText w:val=""/>
+      <w:lvlJc w:val="left"/>
+      <w:pPr>
+        <w:ind w:left="6480" w:hanging="360"/>
+      </w:pPr>
+      <w:rPr>
+        <w:rFonts w:ascii="Wingdings" w:hAnsi="Wingdings" w:hint="default"/>
+      </w:rPr>
+    </w:lvl>
+  </w:abstractNum>
+  <w:abstractNum w:abstractNumId="9" w15:restartNumberingAfterBreak="0">
+    <w:nsid w:val="73B66123"/>
+    <w:multiLevelType w:val="hybridMultilevel"/>
+    <w:tmpl w:val="8B3AD5FA"/>
+    <w:lvl w:ilvl="0" w:tplc="4320B1F4">
+      <w:start w:val="8"/>
+      <w:numFmt w:val="bullet"/>
+      <w:lvlText w:val=""/>
+      <w:lvlJc w:val="left"/>
+      <w:pPr>
+        <w:ind w:left="720" w:hanging="360"/>
+      </w:pPr>
+      <w:rPr>
+        <w:rFonts w:ascii="Symbol" w:eastAsiaTheme="minorHAnsi" w:hAnsi="Symbol" w:cstheme="minorBidi" w:hint="default"/>
+      </w:rPr>
+    </w:lvl>
+    <w:lvl w:ilvl="1" w:tplc="04090003" w:tentative="1">
+      <w:start w:val="1"/>
+      <w:numFmt w:val="bullet"/>
+      <w:lvlText w:val="o"/>
+      <w:lvlJc w:val="left"/>
+      <w:pPr>
+        <w:ind w:left="1440" w:hanging="360"/>
+      </w:pPr>
+      <w:rPr>
+        <w:rFonts w:ascii="Courier New" w:hAnsi="Courier New" w:cs="Courier New" w:hint="default"/>
+      </w:rPr>
+    </w:lvl>
+    <w:lvl w:ilvl="2" w:tplc="04090005" w:tentative="1">
+      <w:start w:val="1"/>
+      <w:numFmt w:val="bullet"/>
+      <w:lvlText w:val=""/>
+      <w:lvlJc w:val="left"/>
+      <w:pPr>
+        <w:ind w:left="2160" w:hanging="360"/>
+      </w:pPr>
+      <w:rPr>
+        <w:rFonts w:ascii="Wingdings" w:hAnsi="Wingdings" w:hint="default"/>
+      </w:rPr>
+    </w:lvl>
+    <w:lvl w:ilvl="3" w:tplc="04090001" w:tentative="1">
+      <w:start w:val="1"/>
+      <w:numFmt w:val="bullet"/>
+      <w:lvlText w:val=""/>
+      <w:lvlJc w:val="left"/>
+      <w:pPr>
+        <w:ind w:left="2880" w:hanging="360"/>
+      </w:pPr>
+      <w:rPr>
+        <w:rFonts w:ascii="Symbol" w:hAnsi="Symbol" w:hint="default"/>
+      </w:rPr>
+    </w:lvl>
+    <w:lvl w:ilvl="4" w:tplc="04090003" w:tentative="1">
+      <w:start w:val="1"/>
+      <w:numFmt w:val="bullet"/>
+      <w:lvlText w:val="o"/>
+      <w:lvlJc w:val="left"/>
+      <w:pPr>
+        <w:ind w:left="3600" w:hanging="360"/>
+      </w:pPr>
+      <w:rPr>
+        <w:rFonts w:ascii="Courier New" w:hAnsi="Courier New" w:cs="Courier New" w:hint="default"/>
+      </w:rPr>
+    </w:lvl>
+    <w:lvl w:ilvl="5" w:tplc="04090005" w:tentative="1">
+      <w:start w:val="1"/>
+      <w:numFmt w:val="bullet"/>
+      <w:lvlText w:val=""/>
+      <w:lvlJc w:val="left"/>
+      <w:pPr>
+        <w:ind w:left="4320" w:hanging="360"/>
+      </w:pPr>
+      <w:rPr>
+        <w:rFonts w:ascii="Wingdings" w:hAnsi="Wingdings" w:hint="default"/>
+      </w:rPr>
+    </w:lvl>
+    <w:lvl w:ilvl="6" w:tplc="04090001" w:tentative="1">
+      <w:start w:val="1"/>
+      <w:numFmt w:val="bullet"/>
+      <w:lvlText w:val=""/>
+      <w:lvlJc w:val="left"/>
+      <w:pPr>
+        <w:ind w:left="5040" w:hanging="360"/>
+      </w:pPr>
+      <w:rPr>
+        <w:rFonts w:ascii="Symbol" w:hAnsi="Symbol" w:hint="default"/>
+      </w:rPr>
+    </w:lvl>
+    <w:lvl w:ilvl="7" w:tplc="04090003" w:tentative="1">
+      <w:start w:val="1"/>
+      <w:numFmt w:val="bullet"/>
+      <w:lvlText w:val="o"/>
+      <w:lvlJc w:val="left"/>
+      <w:pPr>
+        <w:ind w:left="5760" w:hanging="360"/>
+      </w:pPr>
+      <w:rPr>
+        <w:rFonts w:ascii="Courier New" w:hAnsi="Courier New" w:cs="Courier New" w:hint="default"/>
+      </w:rPr>
+    </w:lvl>
+    <w:lvl w:ilvl="8" w:tplc="04090005" w:tentative="1">
+      <w:start w:val="1"/>
+      <w:numFmt w:val="bullet"/>
+      <w:lvlText w:val=""/>
+      <w:lvlJc w:val="left"/>
+      <w:pPr>
+        <w:ind w:left="6480" w:hanging="360"/>
+      </w:pPr>
+      <w:rPr>
+        <w:rFonts w:ascii="Wingdings" w:hAnsi="Wingdings" w:hint="default"/>
+      </w:rPr>
+    </w:lvl>
+  </w:abstractNum>
   <w:num w:numId="1" w16cid:durableId="426538410">
-    <w:abstractNumId w:val="1"/>
+    <w:abstractNumId w:val="0"/>
   </w:num>
   <w:num w:numId="2" w16cid:durableId="615059581">
     <w:abstractNumId w:val="5"/>
@@ -1567,7 +1587,7 @@
     <w:abstractNumId w:val="4"/>
   </w:num>
   <w:num w:numId="4" w16cid:durableId="1556552333">
-    <w:abstractNumId w:val="6"/>
+    <w:abstractNumId w:val="7"/>
   </w:num>
   <w:num w:numId="5" w16cid:durableId="123086095">
     <w:abstractNumId w:val="2"/>
@@ -1575,8 +1595,17 @@
   <w:num w:numId="6" w16cid:durableId="1508136483">
     <w:abstractNumId w:val="3"/>
   </w:num>
-  <w:num w:numId="7" w16cid:durableId="1501120626">
-    <w:abstractNumId w:val="0"/>
+  <w:num w:numId="7" w16cid:durableId="1548370014">
+    <w:abstractNumId w:val="9"/>
+  </w:num>
+  <w:num w:numId="8" w16cid:durableId="618485864">
+    <w:abstractNumId w:val="8"/>
+  </w:num>
+  <w:num w:numId="9" w16cid:durableId="757946017">
+    <w:abstractNumId w:val="1"/>
+  </w:num>
+  <w:num w:numId="10" w16cid:durableId="56587747">
+    <w:abstractNumId w:val="6"/>
   </w:num>
 </w:numbering>
 </file>
@@ -2020,16 +2049,6 @@
       <w:contextualSpacing/>
     </w:pPr>
   </w:style>
-  <w:style w:type="character" w:customStyle="1" w:styleId="hwtze">
-    <w:name w:val="hwtze"/>
-    <w:basedOn w:val="a0"/>
-    <w:rsid w:val="00192C37"/>
-  </w:style>
-  <w:style w:type="character" w:customStyle="1" w:styleId="rynqvb">
-    <w:name w:val="rynqvb"/>
-    <w:basedOn w:val="a0"/>
-    <w:rsid w:val="00192C37"/>
-  </w:style>
 </w:styles>
 </file>
 

</xml_diff>